<commit_message>
Entity Relationship Diagram (raw)
- Vẽ khung ERD cơ bản
- Lại tiếp tục phải edit cái design
- Đọc description để biết thêm chi tiết
</commit_message>
<xml_diff>
--- a/Data (update 4).docx
+++ b/Data (update 4).docx
@@ -6229,8 +6229,241 @@
             <w:r>
               <w:t>27/5/2022</w:t>
             </w:r>
+          </w:p>
+        </w:tc>
+      </w:tr>
+    </w:tbl>
+    <w:p/>
+    <w:tbl>
+      <w:tblPr>
+        <w:tblStyle w:val="TableGrid"/>
+        <w:tblW w:w="0" w:type="auto"/>
+        <w:tblLook w:val="04A0" w:firstRow="1" w:lastRow="0" w:firstColumn="1" w:lastColumn="0" w:noHBand="0" w:noVBand="1"/>
+      </w:tblPr>
+      <w:tblGrid>
+        <w:gridCol w:w="4785"/>
+        <w:gridCol w:w="4786"/>
+      </w:tblGrid>
+      <w:tr>
+        <w:tc>
+          <w:tcPr>
+            <w:tcW w:w="9571" w:type="dxa"/>
+            <w:gridSpan w:val="2"/>
+          </w:tcPr>
+          <w:p>
+            <w:pPr>
+              <w:jc w:val="center"/>
+            </w:pPr>
+            <w:r>
+              <w:t>Assess</w:t>
+            </w:r>
             <w:bookmarkStart w:id="0" w:name="_GoBack"/>
             <w:bookmarkEnd w:id="0"/>
+          </w:p>
+        </w:tc>
+      </w:tr>
+      <w:tr>
+        <w:tc>
+          <w:tcPr>
+            <w:tcW w:w="4785" w:type="dxa"/>
+          </w:tcPr>
+          <w:p>
+            <w:pPr>
+              <w:jc w:val="center"/>
+            </w:pPr>
+            <w:r>
+              <w:t>ClassID</w:t>
+            </w:r>
+          </w:p>
+        </w:tc>
+        <w:tc>
+          <w:tcPr>
+            <w:tcW w:w="4786" w:type="dxa"/>
+          </w:tcPr>
+          <w:p>
+            <w:pPr>
+              <w:jc w:val="center"/>
+            </w:pPr>
+            <w:r>
+              <w:t>AsID</w:t>
+            </w:r>
+          </w:p>
+        </w:tc>
+      </w:tr>
+      <w:tr>
+        <w:tc>
+          <w:tcPr>
+            <w:tcW w:w="4785" w:type="dxa"/>
+          </w:tcPr>
+          <w:p>
+            <w:r>
+              <w:lastRenderedPageBreak/>
+              <w:t>1</w:t>
+            </w:r>
+          </w:p>
+        </w:tc>
+        <w:tc>
+          <w:tcPr>
+            <w:tcW w:w="4786" w:type="dxa"/>
+          </w:tcPr>
+          <w:p>
+            <w:r>
+              <w:t>2</w:t>
+            </w:r>
+          </w:p>
+        </w:tc>
+      </w:tr>
+      <w:tr>
+        <w:tc>
+          <w:tcPr>
+            <w:tcW w:w="4785" w:type="dxa"/>
+          </w:tcPr>
+          <w:p>
+            <w:r>
+              <w:t>1</w:t>
+            </w:r>
+          </w:p>
+        </w:tc>
+        <w:tc>
+          <w:tcPr>
+            <w:tcW w:w="4786" w:type="dxa"/>
+          </w:tcPr>
+          <w:p>
+            <w:r>
+              <w:t>3</w:t>
+            </w:r>
+          </w:p>
+        </w:tc>
+      </w:tr>
+      <w:tr>
+        <w:tc>
+          <w:tcPr>
+            <w:tcW w:w="4785" w:type="dxa"/>
+          </w:tcPr>
+          <w:p>
+            <w:r>
+              <w:t>1</w:t>
+            </w:r>
+          </w:p>
+        </w:tc>
+        <w:tc>
+          <w:tcPr>
+            <w:tcW w:w="4786" w:type="dxa"/>
+          </w:tcPr>
+          <w:p>
+            <w:r>
+              <w:t>4</w:t>
+            </w:r>
+          </w:p>
+        </w:tc>
+      </w:tr>
+      <w:tr>
+        <w:tc>
+          <w:tcPr>
+            <w:tcW w:w="4785" w:type="dxa"/>
+          </w:tcPr>
+          <w:p>
+            <w:r>
+              <w:t>2</w:t>
+            </w:r>
+          </w:p>
+        </w:tc>
+        <w:tc>
+          <w:tcPr>
+            <w:tcW w:w="4786" w:type="dxa"/>
+          </w:tcPr>
+          <w:p>
+            <w:r>
+              <w:t>4</w:t>
+            </w:r>
+          </w:p>
+        </w:tc>
+      </w:tr>
+      <w:tr>
+        <w:tc>
+          <w:tcPr>
+            <w:tcW w:w="4785" w:type="dxa"/>
+          </w:tcPr>
+          <w:p>
+            <w:r>
+              <w:t>2</w:t>
+            </w:r>
+          </w:p>
+        </w:tc>
+        <w:tc>
+          <w:tcPr>
+            <w:tcW w:w="4786" w:type="dxa"/>
+          </w:tcPr>
+          <w:p>
+            <w:r>
+              <w:t>5</w:t>
+            </w:r>
+          </w:p>
+        </w:tc>
+      </w:tr>
+      <w:tr>
+        <w:tc>
+          <w:tcPr>
+            <w:tcW w:w="4785" w:type="dxa"/>
+          </w:tcPr>
+          <w:p>
+            <w:r>
+              <w:t>2</w:t>
+            </w:r>
+          </w:p>
+        </w:tc>
+        <w:tc>
+          <w:tcPr>
+            <w:tcW w:w="4786" w:type="dxa"/>
+          </w:tcPr>
+          <w:p>
+            <w:r>
+              <w:t>7</w:t>
+            </w:r>
+          </w:p>
+        </w:tc>
+      </w:tr>
+      <w:tr>
+        <w:tc>
+          <w:tcPr>
+            <w:tcW w:w="4785" w:type="dxa"/>
+          </w:tcPr>
+          <w:p>
+            <w:r>
+              <w:t>3</w:t>
+            </w:r>
+          </w:p>
+        </w:tc>
+        <w:tc>
+          <w:tcPr>
+            <w:tcW w:w="4786" w:type="dxa"/>
+          </w:tcPr>
+          <w:p>
+            <w:r>
+              <w:t>5</w:t>
+            </w:r>
+          </w:p>
+        </w:tc>
+      </w:tr>
+      <w:tr>
+        <w:tc>
+          <w:tcPr>
+            <w:tcW w:w="4785" w:type="dxa"/>
+          </w:tcPr>
+          <w:p>
+            <w:r>
+              <w:t>3</w:t>
+            </w:r>
+          </w:p>
+        </w:tc>
+        <w:tc>
+          <w:tcPr>
+            <w:tcW w:w="4786" w:type="dxa"/>
+          </w:tcPr>
+          <w:p>
+            <w:r>
+              <w:t>8</w:t>
+            </w:r>
           </w:p>
         </w:tc>
       </w:tr>

</xml_diff>